<commit_message>
final commit with pdf
</commit_message>
<xml_diff>
--- a/SRS_G3_Officiers_Mess_Management_System.docx
+++ b/SRS_G3_Officiers_Mess_Management_System.docx
@@ -275,7 +275,7 @@
       <w:bookmarkStart w:id="2" w:name="_Toc346508722"/>
       <w:bookmarkStart w:id="3" w:name="_Toc346508952"/>
       <w:bookmarkStart w:id="4" w:name="_Toc346509227"/>
-      <w:bookmarkStart w:id="5" w:name="_Toc112012363"/>
+      <w:bookmarkStart w:id="5" w:name="_Toc112012862"/>
       <w:bookmarkEnd w:id="0"/>
       <w:bookmarkEnd w:id="1"/>
       <w:bookmarkEnd w:id="2"/>
@@ -325,7 +325,7 @@
         <w:fldChar w:fldCharType="begin"/>
       </w:r>
       <w:r>
-        <w:instrText xml:space="preserve"> PAGEREF _Toc112012363 \h </w:instrText>
+        <w:instrText xml:space="preserve"> PAGEREF _Toc112012862 \h </w:instrText>
       </w:r>
       <w:r>
         <w:fldChar w:fldCharType="separate"/>
@@ -357,7 +357,7 @@
         <w:fldChar w:fldCharType="begin"/>
       </w:r>
       <w:r>
-        <w:instrText xml:space="preserve"> PAGEREF _Toc112012364 \h </w:instrText>
+        <w:instrText xml:space="preserve"> PAGEREF _Toc112012863 \h </w:instrText>
       </w:r>
       <w:r>
         <w:fldChar w:fldCharType="separate"/>
@@ -407,7 +407,7 @@
         <w:fldChar w:fldCharType="begin"/>
       </w:r>
       <w:r>
-        <w:instrText xml:space="preserve"> PAGEREF _Toc112012365 \h </w:instrText>
+        <w:instrText xml:space="preserve"> PAGEREF _Toc112012864 \h </w:instrText>
       </w:r>
       <w:r>
         <w:fldChar w:fldCharType="separate"/>
@@ -469,7 +469,7 @@
         <w:rPr>
           <w:noProof/>
         </w:rPr>
-        <w:instrText xml:space="preserve"> PAGEREF _Toc112012366 \h </w:instrText>
+        <w:instrText xml:space="preserve"> PAGEREF _Toc112012865 \h </w:instrText>
       </w:r>
       <w:r>
         <w:rPr>
@@ -545,7 +545,7 @@
         <w:rPr>
           <w:noProof/>
         </w:rPr>
-        <w:instrText xml:space="preserve"> PAGEREF _Toc112012367 \h </w:instrText>
+        <w:instrText xml:space="preserve"> PAGEREF _Toc112012866 \h </w:instrText>
       </w:r>
       <w:r>
         <w:rPr>
@@ -621,7 +621,7 @@
         <w:rPr>
           <w:noProof/>
         </w:rPr>
-        <w:instrText xml:space="preserve"> PAGEREF _Toc112012368 \h </w:instrText>
+        <w:instrText xml:space="preserve"> PAGEREF _Toc112012867 \h </w:instrText>
       </w:r>
       <w:r>
         <w:rPr>
@@ -697,7 +697,7 @@
         <w:rPr>
           <w:noProof/>
         </w:rPr>
-        <w:instrText xml:space="preserve"> PAGEREF _Toc112012369 \h </w:instrText>
+        <w:instrText xml:space="preserve"> PAGEREF _Toc112012868 \h </w:instrText>
       </w:r>
       <w:r>
         <w:rPr>
@@ -773,7 +773,7 @@
         <w:rPr>
           <w:noProof/>
         </w:rPr>
-        <w:instrText xml:space="preserve"> PAGEREF _Toc112012370 \h </w:instrText>
+        <w:instrText xml:space="preserve"> PAGEREF _Toc112012869 \h </w:instrText>
       </w:r>
       <w:r>
         <w:rPr>
@@ -831,7 +831,7 @@
         <w:fldChar w:fldCharType="begin"/>
       </w:r>
       <w:r>
-        <w:instrText xml:space="preserve"> PAGEREF _Toc112012371 \h </w:instrText>
+        <w:instrText xml:space="preserve"> PAGEREF _Toc112012870 \h </w:instrText>
       </w:r>
       <w:r>
         <w:fldChar w:fldCharType="separate"/>
@@ -891,7 +891,7 @@
         <w:rPr>
           <w:noProof/>
         </w:rPr>
-        <w:instrText xml:space="preserve"> PAGEREF _Toc112012372 \h </w:instrText>
+        <w:instrText xml:space="preserve"> PAGEREF _Toc112012871 \h </w:instrText>
       </w:r>
       <w:r>
         <w:rPr>
@@ -965,7 +965,7 @@
         <w:rPr>
           <w:noProof/>
         </w:rPr>
-        <w:instrText xml:space="preserve"> PAGEREF _Toc112012373 \h </w:instrText>
+        <w:instrText xml:space="preserve"> PAGEREF _Toc112012872 \h </w:instrText>
       </w:r>
       <w:r>
         <w:rPr>
@@ -1039,7 +1039,7 @@
         <w:rPr>
           <w:noProof/>
         </w:rPr>
-        <w:instrText xml:space="preserve"> PAGEREF _Toc112012374 \h </w:instrText>
+        <w:instrText xml:space="preserve"> PAGEREF _Toc112012873 \h </w:instrText>
       </w:r>
       <w:r>
         <w:rPr>
@@ -1113,7 +1113,7 @@
         <w:rPr>
           <w:noProof/>
         </w:rPr>
-        <w:instrText xml:space="preserve"> PAGEREF _Toc112012375 \h </w:instrText>
+        <w:instrText xml:space="preserve"> PAGEREF _Toc112012874 \h </w:instrText>
       </w:r>
       <w:r>
         <w:rPr>
@@ -1187,7 +1187,7 @@
         <w:rPr>
           <w:noProof/>
         </w:rPr>
-        <w:instrText xml:space="preserve"> PAGEREF _Toc112012376 \h </w:instrText>
+        <w:instrText xml:space="preserve"> PAGEREF _Toc112012875 \h </w:instrText>
       </w:r>
       <w:r>
         <w:rPr>
@@ -1261,7 +1261,7 @@
         <w:rPr>
           <w:noProof/>
         </w:rPr>
-        <w:instrText xml:space="preserve"> PAGEREF _Toc112012377 \h </w:instrText>
+        <w:instrText xml:space="preserve"> PAGEREF _Toc112012876 \h </w:instrText>
       </w:r>
       <w:r>
         <w:rPr>
@@ -1335,7 +1335,7 @@
         <w:rPr>
           <w:noProof/>
         </w:rPr>
-        <w:instrText xml:space="preserve"> PAGEREF _Toc112012378 \h </w:instrText>
+        <w:instrText xml:space="preserve"> PAGEREF _Toc112012877 \h </w:instrText>
       </w:r>
       <w:r>
         <w:rPr>
@@ -1393,7 +1393,7 @@
         <w:fldChar w:fldCharType="begin"/>
       </w:r>
       <w:r>
-        <w:instrText xml:space="preserve"> PAGEREF _Toc112012379 \h </w:instrText>
+        <w:instrText xml:space="preserve"> PAGEREF _Toc112012878 \h </w:instrText>
       </w:r>
       <w:r>
         <w:fldChar w:fldCharType="separate"/>
@@ -1453,7 +1453,7 @@
         <w:rPr>
           <w:noProof/>
         </w:rPr>
-        <w:instrText xml:space="preserve"> PAGEREF _Toc112012380 \h </w:instrText>
+        <w:instrText xml:space="preserve"> PAGEREF _Toc112012879 \h </w:instrText>
       </w:r>
       <w:r>
         <w:rPr>
@@ -1510,7 +1510,7 @@
         <w:fldChar w:fldCharType="begin"/>
       </w:r>
       <w:r>
-        <w:instrText xml:space="preserve"> PAGEREF _Toc112012381 \h </w:instrText>
+        <w:instrText xml:space="preserve"> PAGEREF _Toc112012880 \h </w:instrText>
       </w:r>
       <w:r>
         <w:fldChar w:fldCharType="separate"/>
@@ -1553,7 +1553,7 @@
         <w:fldChar w:fldCharType="begin"/>
       </w:r>
       <w:r>
-        <w:instrText xml:space="preserve"> PAGEREF _Toc112012382 \h </w:instrText>
+        <w:instrText xml:space="preserve"> PAGEREF _Toc112012881 \h </w:instrText>
       </w:r>
       <w:r>
         <w:fldChar w:fldCharType="separate"/>
@@ -1596,7 +1596,7 @@
         <w:fldChar w:fldCharType="begin"/>
       </w:r>
       <w:r>
-        <w:instrText xml:space="preserve"> PAGEREF _Toc112012383 \h </w:instrText>
+        <w:instrText xml:space="preserve"> PAGEREF _Toc112012882 \h </w:instrText>
       </w:r>
       <w:r>
         <w:fldChar w:fldCharType="separate"/>
@@ -1639,7 +1639,7 @@
         <w:fldChar w:fldCharType="begin"/>
       </w:r>
       <w:r>
-        <w:instrText xml:space="preserve"> PAGEREF _Toc112012384 \h </w:instrText>
+        <w:instrText xml:space="preserve"> PAGEREF _Toc112012883 \h </w:instrText>
       </w:r>
       <w:r>
         <w:fldChar w:fldCharType="separate"/>
@@ -1699,7 +1699,7 @@
         <w:rPr>
           <w:noProof/>
         </w:rPr>
-        <w:instrText xml:space="preserve"> PAGEREF _Toc112012385 \h </w:instrText>
+        <w:instrText xml:space="preserve"> PAGEREF _Toc112012884 \h </w:instrText>
       </w:r>
       <w:r>
         <w:rPr>
@@ -1756,7 +1756,7 @@
         <w:fldChar w:fldCharType="begin"/>
       </w:r>
       <w:r>
-        <w:instrText xml:space="preserve"> PAGEREF _Toc112012386 \h </w:instrText>
+        <w:instrText xml:space="preserve"> PAGEREF _Toc112012885 \h </w:instrText>
       </w:r>
       <w:r>
         <w:fldChar w:fldCharType="separate"/>
@@ -1799,7 +1799,7 @@
         <w:fldChar w:fldCharType="begin"/>
       </w:r>
       <w:r>
-        <w:instrText xml:space="preserve"> PAGEREF _Toc112012387 \h </w:instrText>
+        <w:instrText xml:space="preserve"> PAGEREF _Toc112012886 \h </w:instrText>
       </w:r>
       <w:r>
         <w:fldChar w:fldCharType="separate"/>
@@ -1842,7 +1842,7 @@
         <w:fldChar w:fldCharType="begin"/>
       </w:r>
       <w:r>
-        <w:instrText xml:space="preserve"> PAGEREF _Toc112012388 \h </w:instrText>
+        <w:instrText xml:space="preserve"> PAGEREF _Toc112012887 \h </w:instrText>
       </w:r>
       <w:r>
         <w:fldChar w:fldCharType="separate"/>
@@ -1902,7 +1902,7 @@
         <w:rPr>
           <w:noProof/>
         </w:rPr>
-        <w:instrText xml:space="preserve"> PAGEREF _Toc112012389 \h </w:instrText>
+        <w:instrText xml:space="preserve"> PAGEREF _Toc112012888 \h </w:instrText>
       </w:r>
       <w:r>
         <w:rPr>
@@ -1959,7 +1959,7 @@
         <w:fldChar w:fldCharType="begin"/>
       </w:r>
       <w:r>
-        <w:instrText xml:space="preserve"> PAGEREF _Toc112012390 \h </w:instrText>
+        <w:instrText xml:space="preserve"> PAGEREF _Toc112012889 \h </w:instrText>
       </w:r>
       <w:r>
         <w:fldChar w:fldCharType="separate"/>
@@ -2002,7 +2002,7 @@
         <w:fldChar w:fldCharType="begin"/>
       </w:r>
       <w:r>
-        <w:instrText xml:space="preserve"> PAGEREF _Toc112012391 \h </w:instrText>
+        <w:instrText xml:space="preserve"> PAGEREF _Toc112012890 \h </w:instrText>
       </w:r>
       <w:r>
         <w:fldChar w:fldCharType="separate"/>
@@ -2045,7 +2045,7 @@
         <w:fldChar w:fldCharType="begin"/>
       </w:r>
       <w:r>
-        <w:instrText xml:space="preserve"> PAGEREF _Toc112012392 \h </w:instrText>
+        <w:instrText xml:space="preserve"> PAGEREF _Toc112012891 \h </w:instrText>
       </w:r>
       <w:r>
         <w:fldChar w:fldCharType="separate"/>
@@ -2105,7 +2105,7 @@
         <w:rPr>
           <w:noProof/>
         </w:rPr>
-        <w:instrText xml:space="preserve"> PAGEREF _Toc112012393 \h </w:instrText>
+        <w:instrText xml:space="preserve"> PAGEREF _Toc112012892 \h </w:instrText>
       </w:r>
       <w:r>
         <w:rPr>
@@ -2162,7 +2162,7 @@
         <w:fldChar w:fldCharType="begin"/>
       </w:r>
       <w:r>
-        <w:instrText xml:space="preserve"> PAGEREF _Toc112012394 \h </w:instrText>
+        <w:instrText xml:space="preserve"> PAGEREF _Toc112012893 \h </w:instrText>
       </w:r>
       <w:r>
         <w:fldChar w:fldCharType="separate"/>
@@ -2205,7 +2205,7 @@
         <w:fldChar w:fldCharType="begin"/>
       </w:r>
       <w:r>
-        <w:instrText xml:space="preserve"> PAGEREF _Toc112012395 \h </w:instrText>
+        <w:instrText xml:space="preserve"> PAGEREF _Toc112012894 \h </w:instrText>
       </w:r>
       <w:r>
         <w:fldChar w:fldCharType="separate"/>
@@ -2248,7 +2248,7 @@
         <w:fldChar w:fldCharType="begin"/>
       </w:r>
       <w:r>
-        <w:instrText xml:space="preserve"> PAGEREF _Toc112012396 \h </w:instrText>
+        <w:instrText xml:space="preserve"> PAGEREF _Toc112012895 \h </w:instrText>
       </w:r>
       <w:r>
         <w:fldChar w:fldCharType="separate"/>
@@ -2308,7 +2308,7 @@
         <w:rPr>
           <w:noProof/>
         </w:rPr>
-        <w:instrText xml:space="preserve"> PAGEREF _Toc112012397 \h </w:instrText>
+        <w:instrText xml:space="preserve"> PAGEREF _Toc112012896 \h </w:instrText>
       </w:r>
       <w:r>
         <w:rPr>
@@ -2365,7 +2365,7 @@
         <w:fldChar w:fldCharType="begin"/>
       </w:r>
       <w:r>
-        <w:instrText xml:space="preserve"> PAGEREF _Toc112012398 \h </w:instrText>
+        <w:instrText xml:space="preserve"> PAGEREF _Toc112012897 \h </w:instrText>
       </w:r>
       <w:r>
         <w:fldChar w:fldCharType="separate"/>
@@ -2408,7 +2408,7 @@
         <w:fldChar w:fldCharType="begin"/>
       </w:r>
       <w:r>
-        <w:instrText xml:space="preserve"> PAGEREF _Toc112012399 \h </w:instrText>
+        <w:instrText xml:space="preserve"> PAGEREF _Toc112012898 \h </w:instrText>
       </w:r>
       <w:r>
         <w:fldChar w:fldCharType="separate"/>
@@ -2451,7 +2451,7 @@
         <w:fldChar w:fldCharType="begin"/>
       </w:r>
       <w:r>
-        <w:instrText xml:space="preserve"> PAGEREF _Toc112012400 \h </w:instrText>
+        <w:instrText xml:space="preserve"> PAGEREF _Toc112012899 \h </w:instrText>
       </w:r>
       <w:r>
         <w:fldChar w:fldCharType="separate"/>
@@ -2511,7 +2511,7 @@
         <w:rPr>
           <w:noProof/>
         </w:rPr>
-        <w:instrText xml:space="preserve"> PAGEREF _Toc112012401 \h </w:instrText>
+        <w:instrText xml:space="preserve"> PAGEREF _Toc112012900 \h </w:instrText>
       </w:r>
       <w:r>
         <w:rPr>
@@ -2568,7 +2568,7 @@
         <w:fldChar w:fldCharType="begin"/>
       </w:r>
       <w:r>
-        <w:instrText xml:space="preserve"> PAGEREF _Toc112012402 \h </w:instrText>
+        <w:instrText xml:space="preserve"> PAGEREF _Toc112012901 \h </w:instrText>
       </w:r>
       <w:r>
         <w:fldChar w:fldCharType="separate"/>
@@ -2611,7 +2611,7 @@
         <w:fldChar w:fldCharType="begin"/>
       </w:r>
       <w:r>
-        <w:instrText xml:space="preserve"> PAGEREF _Toc112012403 \h </w:instrText>
+        <w:instrText xml:space="preserve"> PAGEREF _Toc112012902 \h </w:instrText>
       </w:r>
       <w:r>
         <w:fldChar w:fldCharType="separate"/>
@@ -2654,7 +2654,7 @@
         <w:fldChar w:fldCharType="begin"/>
       </w:r>
       <w:r>
-        <w:instrText xml:space="preserve"> PAGEREF _Toc112012404 \h </w:instrText>
+        <w:instrText xml:space="preserve"> PAGEREF _Toc112012903 \h </w:instrText>
       </w:r>
       <w:r>
         <w:fldChar w:fldCharType="separate"/>
@@ -2714,7 +2714,7 @@
         <w:rPr>
           <w:noProof/>
         </w:rPr>
-        <w:instrText xml:space="preserve"> PAGEREF _Toc112012405 \h </w:instrText>
+        <w:instrText xml:space="preserve"> PAGEREF _Toc112012904 \h </w:instrText>
       </w:r>
       <w:r>
         <w:rPr>
@@ -2771,7 +2771,7 @@
         <w:fldChar w:fldCharType="begin"/>
       </w:r>
       <w:r>
-        <w:instrText xml:space="preserve"> PAGEREF _Toc112012406 \h </w:instrText>
+        <w:instrText xml:space="preserve"> PAGEREF _Toc112012905 \h </w:instrText>
       </w:r>
       <w:r>
         <w:fldChar w:fldCharType="separate"/>
@@ -2814,7 +2814,7 @@
         <w:fldChar w:fldCharType="begin"/>
       </w:r>
       <w:r>
-        <w:instrText xml:space="preserve"> PAGEREF _Toc112012407 \h </w:instrText>
+        <w:instrText xml:space="preserve"> PAGEREF _Toc112012906 \h </w:instrText>
       </w:r>
       <w:r>
         <w:fldChar w:fldCharType="separate"/>
@@ -2857,7 +2857,7 @@
         <w:fldChar w:fldCharType="begin"/>
       </w:r>
       <w:r>
-        <w:instrText xml:space="preserve"> PAGEREF _Toc112012408 \h </w:instrText>
+        <w:instrText xml:space="preserve"> PAGEREF _Toc112012907 \h </w:instrText>
       </w:r>
       <w:r>
         <w:fldChar w:fldCharType="separate"/>
@@ -2917,7 +2917,7 @@
         <w:rPr>
           <w:noProof/>
         </w:rPr>
-        <w:instrText xml:space="preserve"> PAGEREF _Toc112012409 \h </w:instrText>
+        <w:instrText xml:space="preserve"> PAGEREF _Toc112012908 \h </w:instrText>
       </w:r>
       <w:r>
         <w:rPr>
@@ -2974,7 +2974,7 @@
         <w:fldChar w:fldCharType="begin"/>
       </w:r>
       <w:r>
-        <w:instrText xml:space="preserve"> PAGEREF _Toc112012410 \h </w:instrText>
+        <w:instrText xml:space="preserve"> PAGEREF _Toc112012909 \h </w:instrText>
       </w:r>
       <w:r>
         <w:fldChar w:fldCharType="separate"/>
@@ -3017,7 +3017,7 @@
         <w:fldChar w:fldCharType="begin"/>
       </w:r>
       <w:r>
-        <w:instrText xml:space="preserve"> PAGEREF _Toc112012411 \h </w:instrText>
+        <w:instrText xml:space="preserve"> PAGEREF _Toc112012910 \h </w:instrText>
       </w:r>
       <w:r>
         <w:fldChar w:fldCharType="separate"/>
@@ -3060,7 +3060,7 @@
         <w:fldChar w:fldCharType="begin"/>
       </w:r>
       <w:r>
-        <w:instrText xml:space="preserve"> PAGEREF _Toc112012412 \h </w:instrText>
+        <w:instrText xml:space="preserve"> PAGEREF _Toc112012911 \h </w:instrText>
       </w:r>
       <w:r>
         <w:fldChar w:fldCharType="separate"/>
@@ -3120,7 +3120,7 @@
         <w:rPr>
           <w:noProof/>
         </w:rPr>
-        <w:instrText xml:space="preserve"> PAGEREF _Toc112012413 \h </w:instrText>
+        <w:instrText xml:space="preserve"> PAGEREF _Toc112012912 \h </w:instrText>
       </w:r>
       <w:r>
         <w:rPr>
@@ -3178,7 +3178,7 @@
         <w:fldChar w:fldCharType="begin"/>
       </w:r>
       <w:r>
-        <w:instrText xml:space="preserve"> PAGEREF _Toc112012414 \h </w:instrText>
+        <w:instrText xml:space="preserve"> PAGEREF _Toc112012913 \h </w:instrText>
       </w:r>
       <w:r>
         <w:fldChar w:fldCharType="separate"/>
@@ -3221,7 +3221,7 @@
         <w:fldChar w:fldCharType="begin"/>
       </w:r>
       <w:r>
-        <w:instrText xml:space="preserve"> PAGEREF _Toc112012415 \h </w:instrText>
+        <w:instrText xml:space="preserve"> PAGEREF _Toc112012914 \h </w:instrText>
       </w:r>
       <w:r>
         <w:fldChar w:fldCharType="separate"/>
@@ -3264,7 +3264,7 @@
         <w:fldChar w:fldCharType="begin"/>
       </w:r>
       <w:r>
-        <w:instrText xml:space="preserve"> PAGEREF _Toc112012416 \h </w:instrText>
+        <w:instrText xml:space="preserve"> PAGEREF _Toc112012915 \h </w:instrText>
       </w:r>
       <w:r>
         <w:fldChar w:fldCharType="separate"/>
@@ -3307,7 +3307,7 @@
         <w:fldChar w:fldCharType="begin"/>
       </w:r>
       <w:r>
-        <w:instrText xml:space="preserve"> PAGEREF _Toc112012417 \h </w:instrText>
+        <w:instrText xml:space="preserve"> PAGEREF _Toc112012916 \h </w:instrText>
       </w:r>
       <w:r>
         <w:fldChar w:fldCharType="separate"/>
@@ -3351,7 +3351,7 @@
         <w:fldChar w:fldCharType="begin"/>
       </w:r>
       <w:r>
-        <w:instrText xml:space="preserve"> PAGEREF _Toc112012418 \h </w:instrText>
+        <w:instrText xml:space="preserve"> PAGEREF _Toc112012917 \h </w:instrText>
       </w:r>
       <w:r>
         <w:fldChar w:fldCharType="separate"/>
@@ -3411,7 +3411,7 @@
         <w:rPr>
           <w:noProof/>
         </w:rPr>
-        <w:instrText xml:space="preserve"> PAGEREF _Toc112012419 \h </w:instrText>
+        <w:instrText xml:space="preserve"> PAGEREF _Toc112012918 \h </w:instrText>
       </w:r>
       <w:r>
         <w:rPr>
@@ -3485,7 +3485,7 @@
         <w:rPr>
           <w:noProof/>
         </w:rPr>
-        <w:instrText xml:space="preserve"> PAGEREF _Toc112012420 \h </w:instrText>
+        <w:instrText xml:space="preserve"> PAGEREF _Toc112012919 \h </w:instrText>
       </w:r>
       <w:r>
         <w:rPr>
@@ -3559,7 +3559,7 @@
         <w:rPr>
           <w:noProof/>
         </w:rPr>
-        <w:instrText xml:space="preserve"> PAGEREF _Toc112012421 \h </w:instrText>
+        <w:instrText xml:space="preserve"> PAGEREF _Toc112012920 \h </w:instrText>
       </w:r>
       <w:r>
         <w:rPr>
@@ -3633,7 +3633,7 @@
         <w:rPr>
           <w:noProof/>
         </w:rPr>
-        <w:instrText xml:space="preserve"> PAGEREF _Toc112012422 \h </w:instrText>
+        <w:instrText xml:space="preserve"> PAGEREF _Toc112012921 \h </w:instrText>
       </w:r>
       <w:r>
         <w:rPr>
@@ -3691,7 +3691,7 @@
         <w:fldChar w:fldCharType="begin"/>
       </w:r>
       <w:r>
-        <w:instrText xml:space="preserve"> PAGEREF _Toc112012423 \h </w:instrText>
+        <w:instrText xml:space="preserve"> PAGEREF _Toc112012922 \h </w:instrText>
       </w:r>
       <w:r>
         <w:fldChar w:fldCharType="separate"/>
@@ -3735,7 +3735,7 @@
         <w:fldChar w:fldCharType="begin"/>
       </w:r>
       <w:r>
-        <w:instrText xml:space="preserve"> PAGEREF _Toc112012424 \h </w:instrText>
+        <w:instrText xml:space="preserve"> PAGEREF _Toc112012923 \h </w:instrText>
       </w:r>
       <w:r>
         <w:fldChar w:fldCharType="separate"/>
@@ -3795,7 +3795,7 @@
         <w:rPr>
           <w:noProof/>
         </w:rPr>
-        <w:instrText xml:space="preserve"> PAGEREF _Toc112012425 \h </w:instrText>
+        <w:instrText xml:space="preserve"> PAGEREF _Toc112012924 \h </w:instrText>
       </w:r>
       <w:r>
         <w:rPr>
@@ -3869,7 +3869,7 @@
         <w:rPr>
           <w:noProof/>
         </w:rPr>
-        <w:instrText xml:space="preserve"> PAGEREF _Toc112012426 \h </w:instrText>
+        <w:instrText xml:space="preserve"> PAGEREF _Toc112012925 \h </w:instrText>
       </w:r>
       <w:r>
         <w:rPr>
@@ -3943,7 +3943,7 @@
         <w:rPr>
           <w:noProof/>
         </w:rPr>
-        <w:instrText xml:space="preserve"> PAGEREF _Toc112012427 \h </w:instrText>
+        <w:instrText xml:space="preserve"> PAGEREF _Toc112012926 \h </w:instrText>
       </w:r>
       <w:r>
         <w:rPr>
@@ -4017,7 +4017,7 @@
         <w:rPr>
           <w:noProof/>
         </w:rPr>
-        <w:instrText xml:space="preserve"> PAGEREF _Toc112012428 \h </w:instrText>
+        <w:instrText xml:space="preserve"> PAGEREF _Toc112012927 \h </w:instrText>
       </w:r>
       <w:r>
         <w:rPr>
@@ -4063,7 +4063,7 @@
         <w:fldChar w:fldCharType="begin"/>
       </w:r>
       <w:r>
-        <w:instrText xml:space="preserve"> PAGEREF _Toc112012429 \h </w:instrText>
+        <w:instrText xml:space="preserve"> PAGEREF _Toc112012928 \h </w:instrText>
       </w:r>
       <w:r>
         <w:fldChar w:fldCharType="separate"/>
@@ -4105,7 +4105,7 @@
       <w:pPr>
         <w:pStyle w:val="TOCEntry"/>
       </w:pPr>
-      <w:bookmarkStart w:id="6" w:name="_Toc112012364"/>
+      <w:bookmarkStart w:id="6" w:name="_Toc112012863"/>
       <w:r>
         <w:t>Revision History</w:t>
       </w:r>
@@ -4366,7 +4366,7 @@
         </w:rPr>
       </w:pPr>
       <w:bookmarkStart w:id="7" w:name="_Toc439994665"/>
-      <w:bookmarkStart w:id="8" w:name="_Toc112012365"/>
+      <w:bookmarkStart w:id="8" w:name="_Toc112012864"/>
       <w:r>
         <w:rPr>
           <w:rFonts w:ascii="Times New Roman" w:hAnsi="Times New Roman"/>
@@ -4396,7 +4396,7 @@
         </w:rPr>
         <w:t xml:space="preserve"> </w:t>
       </w:r>
-      <w:bookmarkStart w:id="10" w:name="_Toc112012366"/>
+      <w:bookmarkStart w:id="10" w:name="_Toc112012865"/>
       <w:r>
         <w:rPr>
           <w:rFonts w:ascii="Times New Roman" w:hAnsi="Times New Roman"/>
@@ -4455,7 +4455,7 @@
         </w:rPr>
         <w:t xml:space="preserve"> </w:t>
       </w:r>
-      <w:bookmarkStart w:id="11" w:name="_Toc112012367"/>
+      <w:bookmarkStart w:id="11" w:name="_Toc112012866"/>
       <w:r>
         <w:rPr>
           <w:rFonts w:ascii="Times New Roman" w:hAnsi="Times New Roman"/>
@@ -4819,7 +4819,7 @@
         </w:rPr>
         <w:t xml:space="preserve"> </w:t>
       </w:r>
-      <w:bookmarkStart w:id="12" w:name="_Toc112012368"/>
+      <w:bookmarkStart w:id="12" w:name="_Toc112012867"/>
       <w:r>
         <w:rPr>
           <w:rFonts w:ascii="Times New Roman" w:hAnsi="Times New Roman"/>
@@ -4890,7 +4890,7 @@
         </w:rPr>
         <w:t xml:space="preserve"> </w:t>
       </w:r>
-      <w:bookmarkStart w:id="13" w:name="_Toc112012369"/>
+      <w:bookmarkStart w:id="13" w:name="_Toc112012868"/>
       <w:r>
         <w:rPr>
           <w:rFonts w:ascii="Times New Roman" w:hAnsi="Times New Roman"/>
@@ -4969,7 +4969,7 @@
         </w:rPr>
         <w:t xml:space="preserve"> </w:t>
       </w:r>
-      <w:bookmarkStart w:id="14" w:name="_Toc112012370"/>
+      <w:bookmarkStart w:id="14" w:name="_Toc112012869"/>
       <w:r>
         <w:rPr>
           <w:rFonts w:ascii="Times New Roman" w:hAnsi="Times New Roman"/>
@@ -5092,7 +5092,7 @@
         </w:numPr>
       </w:pPr>
       <w:bookmarkStart w:id="15" w:name="_Toc439994673"/>
-      <w:bookmarkStart w:id="16" w:name="_Toc112012371"/>
+      <w:bookmarkStart w:id="16" w:name="_Toc112012870"/>
       <w:r>
         <w:t>Overall Description</w:t>
       </w:r>
@@ -5111,7 +5111,7 @@
       <w:r>
         <w:t xml:space="preserve"> </w:t>
       </w:r>
-      <w:bookmarkStart w:id="18" w:name="_Toc112012372"/>
+      <w:bookmarkStart w:id="18" w:name="_Toc112012871"/>
       <w:r>
         <w:t>Product Perspective</w:t>
       </w:r>
@@ -5175,7 +5175,7 @@
       <w:r>
         <w:t xml:space="preserve"> </w:t>
       </w:r>
-      <w:bookmarkStart w:id="20" w:name="_Toc112012373"/>
+      <w:bookmarkStart w:id="20" w:name="_Toc112012872"/>
       <w:r>
         <w:t xml:space="preserve">Product </w:t>
       </w:r>
@@ -5474,7 +5474,7 @@
         <w:lastRenderedPageBreak/>
         <w:t xml:space="preserve"> </w:t>
       </w:r>
-      <w:bookmarkStart w:id="22" w:name="_Toc112012374"/>
+      <w:bookmarkStart w:id="22" w:name="_Toc112012873"/>
       <w:r>
         <w:t>User Classes and Characteristics</w:t>
       </w:r>
@@ -5509,7 +5509,7 @@
           <w:numId w:val="1"/>
         </w:numPr>
       </w:pPr>
-      <w:bookmarkStart w:id="24" w:name="_Toc112012375"/>
+      <w:bookmarkStart w:id="24" w:name="_Toc112012874"/>
       <w:r>
         <w:t>Operating Environment</w:t>
       </w:r>
@@ -5621,7 +5621,7 @@
           <w:numId w:val="1"/>
         </w:numPr>
       </w:pPr>
-      <w:bookmarkStart w:id="26" w:name="_Toc112012376"/>
+      <w:bookmarkStart w:id="26" w:name="_Toc112012875"/>
       <w:r>
         <w:t>Design and Implementation Constraints</w:t>
       </w:r>
@@ -5880,7 +5880,21 @@
         <w:rPr>
           <w:rFonts w:ascii="Times New Roman" w:hAnsi="Times New Roman"/>
         </w:rPr>
-        <w:t>: users must register and be approved by the admins in order to use the software. They will also need id and passwords to login.</w:t>
+        <w:t xml:space="preserve">: users must register and be approved by the admins </w:t>
+      </w:r>
+      <w:proofErr w:type="gramStart"/>
+      <w:r>
+        <w:rPr>
+          <w:rFonts w:ascii="Times New Roman" w:hAnsi="Times New Roman"/>
+        </w:rPr>
+        <w:t>in order to</w:t>
+      </w:r>
+      <w:proofErr w:type="gramEnd"/>
+      <w:r>
+        <w:rPr>
+          <w:rFonts w:ascii="Times New Roman" w:hAnsi="Times New Roman"/>
+        </w:rPr>
+        <w:t xml:space="preserve"> use the software. They will also need id and passwords to login.</w:t>
       </w:r>
     </w:p>
     <w:p>
@@ -5957,7 +5971,7 @@
         <w:lastRenderedPageBreak/>
         <w:t xml:space="preserve"> </w:t>
       </w:r>
-      <w:bookmarkStart w:id="28" w:name="_Toc112012377"/>
+      <w:bookmarkStart w:id="28" w:name="_Toc112012876"/>
       <w:r>
         <w:t>User Documentation</w:t>
       </w:r>
@@ -6142,7 +6156,15 @@
         <w:jc w:val="both"/>
       </w:pPr>
       <w:r>
-        <w:t xml:space="preserve">Admins can login as admin in the website and approve meals, update menu, item prices and check ‘done’ on monthly bill receipts when the officers pay their dues for the month. </w:t>
+        <w:t xml:space="preserve">Admins can login as admin </w:t>
+      </w:r>
+      <w:proofErr w:type="gramStart"/>
+      <w:r>
+        <w:t>in</w:t>
+      </w:r>
+      <w:proofErr w:type="gramEnd"/>
+      <w:r>
+        <w:t xml:space="preserve"> the website and approve meals, update menu, item prices and check ‘done’ on monthly bill receipts when the officers pay their dues for the month. </w:t>
       </w:r>
     </w:p>
     <w:p/>
@@ -6154,7 +6176,7 @@
           <w:numId w:val="1"/>
         </w:numPr>
       </w:pPr>
-      <w:bookmarkStart w:id="30" w:name="_Toc112012378"/>
+      <w:bookmarkStart w:id="30" w:name="_Toc112012877"/>
       <w:r>
         <w:t>Assumptions and Dependencies</w:t>
       </w:r>
@@ -6344,7 +6366,7 @@
       </w:pPr>
       <w:bookmarkStart w:id="31" w:name="_Toc439994687"/>
       <w:bookmarkStart w:id="32" w:name="_Toc439994682"/>
-      <w:bookmarkStart w:id="33" w:name="_Toc112012379"/>
+      <w:bookmarkStart w:id="33" w:name="_Toc112012878"/>
       <w:r>
         <w:lastRenderedPageBreak/>
         <w:t>System Features</w:t>
@@ -6363,7 +6385,7 @@
       <w:r>
         <w:t xml:space="preserve"> </w:t>
       </w:r>
-      <w:bookmarkStart w:id="34" w:name="_Toc112012380"/>
+      <w:bookmarkStart w:id="34" w:name="_Toc112012879"/>
       <w:r>
         <w:t>Access Management (Client)</w:t>
       </w:r>
@@ -6378,7 +6400,7 @@
         </w:numPr>
         <w:spacing w:after="0" w:line="360" w:lineRule="auto"/>
       </w:pPr>
-      <w:bookmarkStart w:id="35" w:name="_Toc112012381"/>
+      <w:bookmarkStart w:id="35" w:name="_Toc112012880"/>
       <w:r>
         <w:t>Sign-Up</w:t>
       </w:r>
@@ -6409,7 +6431,29 @@
           <w:sz w:val="24"/>
           <w:szCs w:val="24"/>
         </w:rPr>
-        <w:t xml:space="preserve">A new client(officer) can avail the application’s benefits by signing up. The client has to fill up the form with necessary details. And hit the “Sign-up” button. Email verification would be done by the application. Admin side would verify the client’s authenticity and client would be added to the database. </w:t>
+        <w:t xml:space="preserve">A new client(officer) can avail the application’s benefits by signing up. The client </w:t>
+      </w:r>
+      <w:proofErr w:type="gramStart"/>
+      <w:r>
+        <w:rPr>
+          <w:rFonts w:ascii="Times New Roman" w:hAnsi="Times New Roman"/>
+          <w:i w:val="0"/>
+          <w:iCs/>
+          <w:sz w:val="24"/>
+          <w:szCs w:val="24"/>
+        </w:rPr>
+        <w:t>has to</w:t>
+      </w:r>
+      <w:proofErr w:type="gramEnd"/>
+      <w:r>
+        <w:rPr>
+          <w:rFonts w:ascii="Times New Roman" w:hAnsi="Times New Roman"/>
+          <w:i w:val="0"/>
+          <w:iCs/>
+          <w:sz w:val="24"/>
+          <w:szCs w:val="24"/>
+        </w:rPr>
+        <w:t xml:space="preserve"> fill up the form with necessary details. And hit the “Sign-up” button. Email verification would be done by the application. Admin side would verify the client’s authenticity and client would be added to the database. </w:t>
       </w:r>
     </w:p>
     <w:p>
@@ -6421,7 +6465,7 @@
         </w:numPr>
         <w:spacing w:after="0" w:line="360" w:lineRule="auto"/>
       </w:pPr>
-      <w:bookmarkStart w:id="36" w:name="_Toc112012382"/>
+      <w:bookmarkStart w:id="36" w:name="_Toc112012881"/>
       <w:r>
         <w:t>Login</w:t>
       </w:r>
@@ -6464,7 +6508,7 @@
         </w:numPr>
         <w:spacing w:after="0" w:line="360" w:lineRule="auto"/>
       </w:pPr>
-      <w:bookmarkStart w:id="37" w:name="_Toc112012383"/>
+      <w:bookmarkStart w:id="37" w:name="_Toc112012882"/>
       <w:r>
         <w:t>Response Sequences</w:t>
       </w:r>
@@ -6819,7 +6863,7 @@
         </w:numPr>
         <w:spacing w:after="0" w:line="360" w:lineRule="auto"/>
       </w:pPr>
-      <w:bookmarkStart w:id="38" w:name="_Toc112012384"/>
+      <w:bookmarkStart w:id="38" w:name="_Toc112012883"/>
       <w:r>
         <w:t>Functional Requirements</w:t>
       </w:r>
@@ -6917,7 +6961,7 @@
       <w:r>
         <w:t xml:space="preserve">  </w:t>
       </w:r>
-      <w:bookmarkStart w:id="39" w:name="_Toc112012385"/>
+      <w:bookmarkStart w:id="39" w:name="_Toc112012884"/>
       <w:r>
         <w:t xml:space="preserve">Access </w:t>
       </w:r>
@@ -6940,7 +6984,7 @@
           <w:numId w:val="1"/>
         </w:numPr>
       </w:pPr>
-      <w:bookmarkStart w:id="40" w:name="_Toc112012386"/>
+      <w:bookmarkStart w:id="40" w:name="_Toc112012885"/>
       <w:r>
         <w:t>Login</w:t>
       </w:r>
@@ -6963,7 +7007,7 @@
           <w:numId w:val="1"/>
         </w:numPr>
       </w:pPr>
-      <w:bookmarkStart w:id="41" w:name="_Toc112012387"/>
+      <w:bookmarkStart w:id="41" w:name="_Toc112012886"/>
       <w:r>
         <w:t>Response Sequences</w:t>
       </w:r>
@@ -6982,6 +7026,7 @@
           <w:szCs w:val="24"/>
         </w:rPr>
       </w:pPr>
+      <w:proofErr w:type="gramStart"/>
       <w:r>
         <w:rPr>
           <w:rFonts w:ascii="Times New Roman" w:hAnsi="Times New Roman"/>
@@ -6992,6 +7037,7 @@
         </w:rPr>
         <w:t>Admin</w:t>
       </w:r>
+      <w:proofErr w:type="gramEnd"/>
       <w:r>
         <w:rPr>
           <w:rFonts w:ascii="Times New Roman" w:hAnsi="Times New Roman"/>
@@ -7107,7 +7153,7 @@
           <w:numId w:val="1"/>
         </w:numPr>
       </w:pPr>
-      <w:bookmarkStart w:id="42" w:name="_Toc112012388"/>
+      <w:bookmarkStart w:id="42" w:name="_Toc112012887"/>
       <w:r>
         <w:lastRenderedPageBreak/>
         <w:t>Functional Requirements</w:t>
@@ -7158,7 +7204,7 @@
           <w:numId w:val="1"/>
         </w:numPr>
       </w:pPr>
-      <w:bookmarkStart w:id="43" w:name="_Toc112012389"/>
+      <w:bookmarkStart w:id="43" w:name="_Toc112012888"/>
       <w:r>
         <w:t>Non-regular Customer Meal Request</w:t>
       </w:r>
@@ -7175,7 +7221,7 @@
           <w:sz w:val="28"/>
         </w:rPr>
       </w:pPr>
-      <w:bookmarkStart w:id="44" w:name="_Toc112012390"/>
+      <w:bookmarkStart w:id="44" w:name="_Toc112012889"/>
       <w:r>
         <w:t>Meal Request</w:t>
       </w:r>
@@ -7238,7 +7284,7 @@
           <w:sz w:val="28"/>
         </w:rPr>
       </w:pPr>
-      <w:bookmarkStart w:id="45" w:name="_Toc112012391"/>
+      <w:bookmarkStart w:id="45" w:name="_Toc112012890"/>
       <w:r>
         <w:t>Response Sequences</w:t>
       </w:r>
@@ -7355,7 +7401,7 @@
           <w:sz w:val="28"/>
         </w:rPr>
       </w:pPr>
-      <w:bookmarkStart w:id="46" w:name="_Toc112012392"/>
+      <w:bookmarkStart w:id="46" w:name="_Toc112012891"/>
       <w:r>
         <w:t>Functional Requirements</w:t>
       </w:r>
@@ -7441,7 +7487,7 @@
       <w:r>
         <w:t xml:space="preserve"> </w:t>
       </w:r>
-      <w:bookmarkStart w:id="47" w:name="_Toc112012393"/>
+      <w:bookmarkStart w:id="47" w:name="_Toc112012892"/>
       <w:r>
         <w:t>Regular Customer Meal Management</w:t>
       </w:r>
@@ -7455,7 +7501,7 @@
           <w:numId w:val="1"/>
         </w:numPr>
       </w:pPr>
-      <w:bookmarkStart w:id="48" w:name="_Toc112012394"/>
+      <w:bookmarkStart w:id="48" w:name="_Toc112012893"/>
       <w:r>
         <w:t>Subscription Cancellation</w:t>
       </w:r>
@@ -7517,7 +7563,7 @@
           <w:szCs w:val="18"/>
         </w:rPr>
       </w:pPr>
-      <w:bookmarkStart w:id="49" w:name="_Toc112012395"/>
+      <w:bookmarkStart w:id="49" w:name="_Toc112012894"/>
       <w:r>
         <w:t>Response Sequences</w:t>
       </w:r>
@@ -7647,7 +7693,7 @@
           <w:szCs w:val="18"/>
         </w:rPr>
       </w:pPr>
-      <w:bookmarkStart w:id="50" w:name="_Toc112012396"/>
+      <w:bookmarkStart w:id="50" w:name="_Toc112012895"/>
       <w:r>
         <w:t>Functional Requirements</w:t>
       </w:r>
@@ -7700,7 +7746,7 @@
         <w:lastRenderedPageBreak/>
         <w:t xml:space="preserve"> </w:t>
       </w:r>
-      <w:bookmarkStart w:id="51" w:name="_Toc112012397"/>
+      <w:bookmarkStart w:id="51" w:name="_Toc112012896"/>
       <w:r>
         <w:t xml:space="preserve">Extra Meal Request </w:t>
       </w:r>
@@ -7720,7 +7766,7 @@
           <w:numId w:val="1"/>
         </w:numPr>
       </w:pPr>
-      <w:bookmarkStart w:id="52" w:name="_Toc112012398"/>
+      <w:bookmarkStart w:id="52" w:name="_Toc112012897"/>
       <w:r>
         <w:t>Extra meal request</w:t>
       </w:r>
@@ -7782,7 +7828,7 @@
           <w:szCs w:val="18"/>
         </w:rPr>
       </w:pPr>
-      <w:bookmarkStart w:id="53" w:name="_Toc112012399"/>
+      <w:bookmarkStart w:id="53" w:name="_Toc112012898"/>
       <w:r>
         <w:t>Response Sequences</w:t>
       </w:r>
@@ -7976,7 +8022,7 @@
           <w:szCs w:val="18"/>
         </w:rPr>
       </w:pPr>
-      <w:bookmarkStart w:id="54" w:name="_Toc112012400"/>
+      <w:bookmarkStart w:id="54" w:name="_Toc112012899"/>
       <w:r>
         <w:t>Functional Requirements</w:t>
       </w:r>
@@ -8047,7 +8093,7 @@
       <w:r>
         <w:t xml:space="preserve"> </w:t>
       </w:r>
-      <w:bookmarkStart w:id="55" w:name="_Toc112012401"/>
+      <w:bookmarkStart w:id="55" w:name="_Toc112012900"/>
       <w:r>
         <w:t xml:space="preserve">Month End </w:t>
       </w:r>
@@ -8067,7 +8113,7 @@
           <w:numId w:val="1"/>
         </w:numPr>
       </w:pPr>
-      <w:bookmarkStart w:id="56" w:name="_Toc112012402"/>
+      <w:bookmarkStart w:id="56" w:name="_Toc112012901"/>
       <w:r>
         <w:t>Month end Bill receipt</w:t>
       </w:r>
@@ -8151,7 +8197,7 @@
           <w:szCs w:val="18"/>
         </w:rPr>
       </w:pPr>
-      <w:bookmarkStart w:id="57" w:name="_Toc112012403"/>
+      <w:bookmarkStart w:id="57" w:name="_Toc112012902"/>
       <w:r>
         <w:t>Response Sequences</w:t>
       </w:r>
@@ -8252,7 +8298,7 @@
           <w:szCs w:val="18"/>
         </w:rPr>
       </w:pPr>
-      <w:bookmarkStart w:id="58" w:name="_Toc112012404"/>
+      <w:bookmarkStart w:id="58" w:name="_Toc112012903"/>
       <w:r>
         <w:t>Functional Requirements</w:t>
       </w:r>
@@ -8315,7 +8361,7 @@
         <w:lastRenderedPageBreak/>
         <w:t xml:space="preserve"> </w:t>
       </w:r>
-      <w:bookmarkStart w:id="59" w:name="_Toc112012405"/>
+      <w:bookmarkStart w:id="59" w:name="_Toc112012904"/>
       <w:r>
         <w:t>Billing (Admin)</w:t>
       </w:r>
@@ -8329,7 +8375,7 @@
           <w:numId w:val="1"/>
         </w:numPr>
       </w:pPr>
-      <w:bookmarkStart w:id="60" w:name="_Toc112012406"/>
+      <w:bookmarkStart w:id="60" w:name="_Toc112012905"/>
       <w:r>
         <w:t>Month End Summary</w:t>
       </w:r>
@@ -8393,7 +8439,7 @@
           <w:szCs w:val="18"/>
         </w:rPr>
       </w:pPr>
-      <w:bookmarkStart w:id="61" w:name="_Toc112012407"/>
+      <w:bookmarkStart w:id="61" w:name="_Toc112012906"/>
       <w:r>
         <w:t>Response Sequences</w:t>
       </w:r>
@@ -8489,7 +8535,7 @@
           <w:szCs w:val="18"/>
         </w:rPr>
       </w:pPr>
-      <w:bookmarkStart w:id="62" w:name="_Toc112012408"/>
+      <w:bookmarkStart w:id="62" w:name="_Toc112012907"/>
       <w:r>
         <w:t>Functional Requirements</w:t>
       </w:r>
@@ -8561,7 +8607,7 @@
       <w:r>
         <w:t xml:space="preserve"> </w:t>
       </w:r>
-      <w:bookmarkStart w:id="63" w:name="_Toc112012409"/>
+      <w:bookmarkStart w:id="63" w:name="_Toc112012908"/>
       <w:r>
         <w:t>Meals and Pricing (Admin)</w:t>
       </w:r>
@@ -8575,7 +8621,7 @@
           <w:numId w:val="1"/>
         </w:numPr>
       </w:pPr>
-      <w:bookmarkStart w:id="64" w:name="_Toc112012410"/>
+      <w:bookmarkStart w:id="64" w:name="_Toc112012909"/>
       <w:r>
         <w:t>Update Meal and Pricing</w:t>
       </w:r>
@@ -8638,7 +8684,7 @@
           <w:szCs w:val="18"/>
         </w:rPr>
       </w:pPr>
-      <w:bookmarkStart w:id="65" w:name="_Toc112012411"/>
+      <w:bookmarkStart w:id="65" w:name="_Toc112012910"/>
       <w:r>
         <w:t>Response Sequences</w:t>
       </w:r>
@@ -8762,7 +8808,7 @@
           <w:szCs w:val="18"/>
         </w:rPr>
       </w:pPr>
-      <w:bookmarkStart w:id="66" w:name="_Toc112012412"/>
+      <w:bookmarkStart w:id="66" w:name="_Toc112012911"/>
       <w:r>
         <w:t>Functional Requirements</w:t>
       </w:r>
@@ -8823,7 +8869,7 @@
         <w:lastRenderedPageBreak/>
         <w:t xml:space="preserve"> </w:t>
       </w:r>
-      <w:bookmarkStart w:id="67" w:name="_Toc112012413"/>
+      <w:bookmarkStart w:id="67" w:name="_Toc112012912"/>
       <w:r>
         <w:t>Request Management (Admin)</w:t>
       </w:r>
@@ -8837,7 +8883,7 @@
           <w:numId w:val="1"/>
         </w:numPr>
       </w:pPr>
-      <w:bookmarkStart w:id="68" w:name="_Toc112012414"/>
+      <w:bookmarkStart w:id="68" w:name="_Toc112012913"/>
       <w:r>
         <w:t>Meal Request</w:t>
       </w:r>
@@ -8877,7 +8923,7 @@
           <w:numId w:val="1"/>
         </w:numPr>
       </w:pPr>
-      <w:bookmarkStart w:id="69" w:name="_Toc112012415"/>
+      <w:bookmarkStart w:id="69" w:name="_Toc112012914"/>
       <w:r>
         <w:t>New Client Request</w:t>
       </w:r>
@@ -8941,7 +8987,7 @@
           <w:szCs w:val="18"/>
         </w:rPr>
       </w:pPr>
-      <w:bookmarkStart w:id="70" w:name="_Toc112012416"/>
+      <w:bookmarkStart w:id="70" w:name="_Toc112012915"/>
       <w:r>
         <w:t>Response Sequences</w:t>
       </w:r>
@@ -9055,7 +9101,7 @@
           <w:szCs w:val="18"/>
         </w:rPr>
       </w:pPr>
-      <w:bookmarkStart w:id="71" w:name="_Toc112012417"/>
+      <w:bookmarkStart w:id="71" w:name="_Toc112012916"/>
       <w:r>
         <w:t>Functional Requirements</w:t>
       </w:r>
@@ -9089,7 +9135,7 @@
           <w:numId w:val="1"/>
         </w:numPr>
       </w:pPr>
-      <w:bookmarkStart w:id="72" w:name="_Toc112012418"/>
+      <w:bookmarkStart w:id="72" w:name="_Toc112012917"/>
       <w:r>
         <w:t>External Interface Requirements</w:t>
       </w:r>
@@ -9107,7 +9153,7 @@
       <w:r>
         <w:t xml:space="preserve"> </w:t>
       </w:r>
-      <w:bookmarkStart w:id="73" w:name="_Toc112012419"/>
+      <w:bookmarkStart w:id="73" w:name="_Toc112012918"/>
       <w:r>
         <w:t>User Interfaces</w:t>
       </w:r>
@@ -9439,7 +9485,7 @@
       <w:r>
         <w:t xml:space="preserve"> </w:t>
       </w:r>
-      <w:bookmarkStart w:id="75" w:name="_Toc112012420"/>
+      <w:bookmarkStart w:id="75" w:name="_Toc112012919"/>
       <w:r>
         <w:t>Hardware Interfaces</w:t>
       </w:r>
@@ -9475,7 +9521,7 @@
       <w:r>
         <w:t xml:space="preserve"> </w:t>
       </w:r>
-      <w:bookmarkStart w:id="77" w:name="_Toc112012421"/>
+      <w:bookmarkStart w:id="77" w:name="_Toc112012920"/>
       <w:r>
         <w:t>Software Interfaces</w:t>
       </w:r>
@@ -9502,7 +9548,7 @@
       <w:r>
         <w:t xml:space="preserve"> </w:t>
       </w:r>
-      <w:bookmarkStart w:id="79" w:name="_Toc112012422"/>
+      <w:bookmarkStart w:id="79" w:name="_Toc112012921"/>
       <w:r>
         <w:t>Communications Interfaces</w:t>
       </w:r>
@@ -9640,7 +9686,7 @@
       <w:r>
         <w:br w:type="page"/>
       </w:r>
-      <w:bookmarkStart w:id="81" w:name="_Toc112012423"/>
+      <w:bookmarkStart w:id="81" w:name="_Toc112012922"/>
       <w:r>
         <w:lastRenderedPageBreak/>
         <w:t>Behavior</w:t>
@@ -10160,7 +10206,7 @@
           <w:numId w:val="1"/>
         </w:numPr>
       </w:pPr>
-      <w:bookmarkStart w:id="82" w:name="_Toc112012424"/>
+      <w:bookmarkStart w:id="82" w:name="_Toc112012923"/>
       <w:r>
         <w:t>Other Nonfunctional Requirements</w:t>
       </w:r>
@@ -10177,7 +10223,7 @@
       <w:r>
         <w:t xml:space="preserve"> </w:t>
       </w:r>
-      <w:bookmarkStart w:id="83" w:name="_Toc112012425"/>
+      <w:bookmarkStart w:id="83" w:name="_Toc112012924"/>
       <w:r>
         <w:t>Performance Requirements</w:t>
       </w:r>
@@ -10393,7 +10439,7 @@
         <w:lastRenderedPageBreak/>
         <w:t xml:space="preserve"> </w:t>
       </w:r>
-      <w:bookmarkStart w:id="85" w:name="_Toc112012426"/>
+      <w:bookmarkStart w:id="85" w:name="_Toc112012925"/>
       <w:r>
         <w:t>Safety Requirements</w:t>
       </w:r>
@@ -10477,7 +10523,7 @@
       <w:r>
         <w:t xml:space="preserve"> </w:t>
       </w:r>
-      <w:bookmarkStart w:id="87" w:name="_Toc112012427"/>
+      <w:bookmarkStart w:id="87" w:name="_Toc112012926"/>
       <w:r>
         <w:t>Security Requirements</w:t>
       </w:r>
@@ -10794,7 +10840,7 @@
       <w:r>
         <w:t xml:space="preserve"> </w:t>
       </w:r>
-      <w:bookmarkStart w:id="89" w:name="_Toc112012428"/>
+      <w:bookmarkStart w:id="89" w:name="_Toc112012927"/>
       <w:r>
         <w:t>Software Quality Attributes</w:t>
       </w:r>
@@ -11244,7 +11290,7 @@
         <w:pStyle w:val="TOCEntry"/>
       </w:pPr>
       <w:bookmarkStart w:id="91" w:name="_Toc439994696"/>
-      <w:bookmarkStart w:id="92" w:name="_Toc112012429"/>
+      <w:bookmarkStart w:id="92" w:name="_Toc112012928"/>
       <w:r>
         <w:t>Appendix A: Glossary</w:t>
       </w:r>

</xml_diff>